<commit_message>
Laravel Website - Final UPDATE & adding on Docs
</commit_message>
<xml_diff>
--- a/Docs/KenjiDasal KORDZ SW Project Report.docx
+++ b/Docs/KenjiDasal KORDZ SW Project Report.docx
@@ -6875,91 +6875,68 @@
     <w:p/>
     <w:p>
       <w:r>
-        <w:t>Overall aim</w:t>
+        <w:t xml:space="preserve">The Overall aim of this project to produce a music streaming website </w:t>
+      </w:r>
+      <w:r>
+        <w:t xml:space="preserve">where people could play music together, upload and listen to their favorite music with just one click. </w:t>
+      </w:r>
+      <w:r>
+        <w:t>It is also aim to allow artists to express their creativity and arts along with users who have the opportunity to enjoy their favorite artists.</w:t>
+      </w:r>
+    </w:p>
+    <w:p>
+      <w:r>
+        <w:t xml:space="preserve">The application area is going to be a Website and desktop application. </w:t>
+      </w:r>
+      <w:r>
+        <w:t>However,</w:t>
+      </w:r>
+      <w:r>
+        <w:t xml:space="preserve"> the project can continue to be a</w:t>
+      </w:r>
+      <w:r>
+        <w:t xml:space="preserve"> mobile application.</w:t>
+      </w:r>
+      <w:r>
+        <w:t xml:space="preserve"> The project will be using PHP, My SQL, Bootstrap, CSS, and Javascript. Tools that are going to be used in </w:t>
+      </w:r>
+      <w:r>
+        <w:t xml:space="preserve">IDE, </w:t>
+      </w:r>
+      <w:r>
+        <w:t>phpMyAdmin</w:t>
+      </w:r>
+      <w:r>
+        <w:t>, Miro</w:t>
+      </w:r>
+      <w:r>
+        <w:t xml:space="preserve"> and Visual </w:t>
+      </w:r>
+      <w:r>
+        <w:t xml:space="preserve">Studio Code. To save and </w:t>
+      </w:r>
+      <w:r>
+        <w:t xml:space="preserve">watch over the project we use GitHub for to keep a copy of the file and save the project by pushing and committing </w:t>
+      </w:r>
+      <w:r>
+        <w:t>and Use GitHub Projects to track the progress of the report and the stage of the project</w:t>
+      </w:r>
+      <w:r>
+        <w:t xml:space="preserve">. </w:t>
+      </w:r>
+    </w:p>
+    <w:p>
+      <w:r>
+        <w:t xml:space="preserve">The Business Concept of the project is that the streaming website is free to use however theres features that are needed to be purchased a </w:t>
+      </w:r>
+      <w:r>
+        <w:t>monthly or yearly. For the requirements for this project is the use of CRUD system</w:t>
+      </w:r>
+      <w:r>
+        <w:t>, design, different pages for each user or admin and a way to import music.</w:t>
       </w:r>
     </w:p>
     <w:p/>
-    <w:p>
-      <w:r>
-        <w:t>Application area</w:t>
-      </w:r>
-    </w:p>
-    <w:p/>
-    <w:p>
-      <w:r>
-        <w:t>Technologies</w:t>
-      </w:r>
-    </w:p>
-    <w:p>
-      <w:r>
-        <w:t xml:space="preserve">PHP, MySQL, </w:t>
-      </w:r>
-      <w:r>
-        <w:t>Bootstrap, CSS, Vanilla</w:t>
-      </w:r>
-    </w:p>
-    <w:p/>
-    <w:p>
-      <w:r>
-        <w:t>Tools</w:t>
-      </w:r>
-    </w:p>
-    <w:p>
-      <w:r>
-        <w:t xml:space="preserve">IDE, </w:t>
-      </w:r>
-      <w:r>
-        <w:t>phpMyAdmin</w:t>
-      </w:r>
-      <w:r>
-        <w:t>, Miro</w:t>
-      </w:r>
-    </w:p>
-    <w:p/>
-    <w:p>
-      <w:r>
-        <w:t>Project management</w:t>
-      </w:r>
-    </w:p>
-    <w:p>
-      <w:r>
-        <w:t>GitHub</w:t>
-      </w:r>
-    </w:p>
-    <w:p/>
-    <w:p>
-      <w:r>
-        <w:t>Business Concept</w:t>
-      </w:r>
-    </w:p>
-    <w:p>
-      <w:r>
-        <w:t>Requirements</w:t>
-      </w:r>
-    </w:p>
-    <w:p>
-      <w:r>
-        <w:t>Design</w:t>
-      </w:r>
-    </w:p>
-    <w:p>
-      <w:r>
-        <w:t>Implementation</w:t>
-      </w:r>
-    </w:p>
-    <w:p>
-      <w:r>
-        <w:t>Testing</w:t>
-      </w:r>
-      <w:r>
-        <w:t xml:space="preserve"> </w:t>
-      </w:r>
-    </w:p>
-    <w:p>
-      <w:r>
-        <w:t>Reflection</w:t>
-      </w:r>
-    </w:p>
     <w:p/>
     <w:p>
       <w:pPr>
@@ -7325,16 +7302,7 @@
     <w:p/>
     <w:p>
       <w:r>
-        <w:t xml:space="preserve">My project area is on the music streaming. </w:t>
-      </w:r>
-      <w:r>
-        <w:t>I’ll</w:t>
-      </w:r>
-      <w:r>
-        <w:t xml:space="preserve"> be taking a look at</w:t>
-      </w:r>
-      <w:r>
-        <w:t xml:space="preserve"> two sites that are currently are being regarded to be two best music streaming sites which are Spotify and Tidal. There are many </w:t>
+        <w:t xml:space="preserve">My project area is on the music streaming. I’ll be taking a look at two sites that are currently are being regarded to be two best music streaming sites which are Spotify and Tidal. There are many </w:t>
       </w:r>
       <w:r>
         <w:t>differences</w:t>
@@ -7627,12 +7595,6 @@
     </w:p>
     <w:p>
       <w:r>
-        <w:lastRenderedPageBreak/>
-        <w:t>Conduct interviews with 2 or 3 users to find out what the important features for them for the app are.  There may be various issues that arise in multiple interviews. These can be grouped together into a number of themes.</w:t>
-      </w:r>
-    </w:p>
-    <w:p>
-      <w:r>
         <w:t>Questions:</w:t>
       </w:r>
     </w:p>
@@ -7657,6 +7619,7 @@
         </w:numPr>
       </w:pPr>
       <w:r>
+        <w:lastRenderedPageBreak/>
         <w:t>What is your view on copyright claiming music?</w:t>
       </w:r>
     </w:p>
@@ -7837,7 +7800,13 @@
         </w:numPr>
       </w:pPr>
       <w:r>
-        <w:t xml:space="preserve"> “”</w:t>
+        <w:t xml:space="preserve"> “</w:t>
+      </w:r>
+      <w:r>
+        <w:t>yeah sure it seems easy enough from the description</w:t>
+      </w:r>
+      <w:r>
+        <w:t>”</w:t>
       </w:r>
     </w:p>
     <w:p/>
@@ -7883,7 +7852,6 @@
         </w:numPr>
       </w:pPr>
       <w:r>
-        <w:lastRenderedPageBreak/>
         <w:t>Music player</w:t>
       </w:r>
     </w:p>
@@ -7924,11 +7892,6 @@
       </w:r>
       <w:bookmarkEnd w:id="24"/>
       <w:bookmarkEnd w:id="25"/>
-    </w:p>
-    <w:p>
-      <w:r>
-        <w:t>These are requirements which if not met do not stop the application from working, but which mean that the application is not working as well as it should.  They are usually based on issues such as:</w:t>
-      </w:r>
     </w:p>
     <w:p>
       <w:pPr>
@@ -7953,6 +7916,7 @@
         <w:spacing w:line="240" w:lineRule="auto"/>
       </w:pPr>
       <w:r>
+        <w:lastRenderedPageBreak/>
         <w:t xml:space="preserve"> It should have a music player on the bottom indicating the music is playing and is able to be interacted or opening up the full player</w:t>
       </w:r>
     </w:p>
@@ -8108,17 +8072,6 @@
       </w:r>
       <w:bookmarkEnd w:id="26"/>
       <w:bookmarkEnd w:id="27"/>
-    </w:p>
-    <w:p>
-      <w:r>
-        <w:t>Consists of actors and use cases.  You should document each individual use case.</w:t>
-      </w:r>
-    </w:p>
-    <w:p/>
-    <w:p>
-      <w:r>
-        <w:t>Delete the following diagram and insert your diagram.  Use draw.io</w:t>
-      </w:r>
     </w:p>
     <w:p>
       <w:r>
@@ -8192,12 +8145,6 @@
     </w:p>
     <w:p/>
     <w:p>
-      <w:r>
-        <w:t>This section describes which technologies are planned to be used in the development of the application.  It then explains if there are any issues in terms of the technical feasibility of the project, for example, if there are two different types of software which may have compatibility issues.</w:t>
-      </w:r>
-    </w:p>
-    <w:p/>
-    <w:p>
       <w:pPr>
         <w:pStyle w:val="ListParagraph"/>
         <w:numPr>
@@ -8276,18 +8223,6 @@
     </w:p>
     <w:p>
       <w:r>
-        <w:t xml:space="preserve">Describe the layout  of your web application. Does this depend on a framework like bootstrap? Is it </w:t>
-      </w:r>
-      <w:r>
-        <w:t>responsive</w:t>
-      </w:r>
-      <w:r>
-        <w:t>?</w:t>
-      </w:r>
-    </w:p>
-    <w:p/>
-    <w:p>
-      <w:r>
         <w:t>Th</w:t>
       </w:r>
       <w:r>
@@ -8338,23 +8273,6 @@
       </w:r>
       <w:bookmarkEnd w:id="32"/>
     </w:p>
-    <w:p>
-      <w:r>
-        <w:t>What are the navigation elements, form elements</w:t>
-      </w:r>
-      <w:r>
-        <w:t>,</w:t>
-      </w:r>
-      <w:r>
-        <w:t xml:space="preserve"> </w:t>
-      </w:r>
-      <w:r>
-        <w:t>how</w:t>
-      </w:r>
-      <w:r>
-        <w:t xml:space="preserve"> does the user interact with the application?</w:t>
-      </w:r>
-    </w:p>
     <w:p/>
     <w:p>
       <w:r>
@@ -8381,20 +8299,6 @@
         <w:t xml:space="preserve"> schemes</w:t>
       </w:r>
       <w:bookmarkEnd w:id="33"/>
-    </w:p>
-    <w:p>
-      <w:r>
-        <w:t xml:space="preserve">Describe the </w:t>
-      </w:r>
-      <w:r>
-        <w:t>color</w:t>
-      </w:r>
-      <w:r>
-        <w:t xml:space="preserve"> palette that you will use consistently across the web application</w:t>
-      </w:r>
-      <w:r>
-        <w:t>.</w:t>
-      </w:r>
     </w:p>
     <w:p/>
     <w:p>
@@ -8464,26 +8368,19 @@
       </w:pPr>
       <w:bookmarkStart w:id="34" w:name="_Toc96009495"/>
       <w:r>
-        <w:lastRenderedPageBreak/>
         <w:t>Font choices</w:t>
       </w:r>
       <w:bookmarkEnd w:id="34"/>
     </w:p>
     <w:p>
       <w:r>
-        <w:t xml:space="preserve">Specify the fonts that you will use for different types of text. Include samples for paragraph text, headings and bold and </w:t>
-      </w:r>
-      <w:r>
-        <w:t>italicized</w:t>
-      </w:r>
-      <w:r>
-        <w:t xml:space="preserve"> text.</w:t>
-      </w:r>
-    </w:p>
-    <w:p/>
-    <w:p>
-      <w:r>
-        <w:t xml:space="preserve">For the font ill go with Smooch Sans for </w:t>
+        <w:t xml:space="preserve">For the font </w:t>
+      </w:r>
+      <w:r>
+        <w:t>I’ll</w:t>
+      </w:r>
+      <w:r>
+        <w:t xml:space="preserve"> go with Smooch Sans for </w:t>
       </w:r>
       <w:r>
         <w:t>my font</w:t>
@@ -8565,20 +8462,10 @@
       </w:r>
       <w:bookmarkEnd w:id="35"/>
     </w:p>
-    <w:p>
-      <w:r>
-        <w:t xml:space="preserve">Describe how to navigate from one page to the next by adding </w:t>
-      </w:r>
-      <w:r>
-        <w:t>a</w:t>
-      </w:r>
-      <w:r>
-        <w:t xml:space="preserve"> diagram of the different screens and what the main functionality is.</w:t>
-      </w:r>
-    </w:p>
     <w:p/>
     <w:p>
       <w:r>
+        <w:lastRenderedPageBreak/>
         <w:t>The navbar is on the side when pressing on the</w:t>
       </w:r>
       <w:r>
@@ -8690,26 +8577,6 @@
     </w:p>
     <w:p>
       <w:pPr>
-        <w:rPr>
-          <w:rFonts w:eastAsia="Calibri" w:cs="Calibri"/>
-        </w:rPr>
-      </w:pPr>
-      <w:r>
-        <w:rPr>
-          <w:rFonts w:eastAsia="Calibri" w:cs="Calibri"/>
-        </w:rPr>
-        <w:t>A company has a website that sells video games for different consoles. They would need a database for all their games and order places. For each order place, they would need games bought, total price, date of the order, and how long it will take to deliver. The database needs to keep track of all games that are being sold. Customers will have to input their information when registering an account. Customers will also have to input their card details when making a payment for their order.</w:t>
-      </w:r>
-      <w:r>
-        <w:rPr>
-          <w:rFonts w:eastAsia="Calibri" w:cs="Calibri"/>
-        </w:rPr>
-        <w:t xml:space="preserve"> </w:t>
-      </w:r>
-    </w:p>
-    <w:p/>
-    <w:p>
-      <w:pPr>
         <w:tabs>
           <w:tab w:val="left" w:pos="7836"/>
         </w:tabs>
@@ -8767,25 +8634,6 @@
         <w:t>Business Reporting Requirements</w:t>
       </w:r>
       <w:bookmarkEnd w:id="38"/>
-    </w:p>
-    <w:p>
-      <w:pPr>
-        <w:rPr>
-          <w:rFonts w:ascii="Calibri" w:eastAsia="Calibri" w:hAnsi="Calibri" w:cs="Calibri"/>
-        </w:rPr>
-      </w:pPr>
-      <w:r>
-        <w:rPr>
-          <w:rFonts w:ascii="Calibri" w:eastAsia="Calibri" w:hAnsi="Calibri" w:cs="Calibri"/>
-        </w:rPr>
-        <w:t xml:space="preserve">Substitute in here </w:t>
-      </w:r>
-      <w:r>
-        <w:rPr>
-          <w:rFonts w:ascii="Calibri" w:eastAsia="Calibri" w:hAnsi="Calibri" w:cs="Calibri"/>
-        </w:rPr>
-        <w:t>the information the users of your application will want to be able to view.</w:t>
-      </w:r>
     </w:p>
     <w:p>
       <w:pPr>
@@ -9116,254 +8964,20 @@
           <w:rFonts w:eastAsia="Calibri"/>
         </w:rPr>
       </w:pPr>
-      <w:r>
-        <w:t>Substitute in here the tables for your database</w:t>
-      </w:r>
-      <w:r>
-        <w:br/>
-      </w:r>
-    </w:p>
-    <w:p>
-      <w:pPr>
-        <w:rPr>
-          <w:rFonts w:ascii="Consolas" w:eastAsia="Consolas" w:hAnsi="Consolas" w:cs="Consolas"/>
-          <w:color w:val="000000" w:themeColor="text1"/>
-        </w:rPr>
-      </w:pPr>
-      <w:r>
-        <w:rPr>
-          <w:rFonts w:ascii="Consolas" w:eastAsia="Consolas" w:hAnsi="Consolas" w:cs="Consolas"/>
-          <w:b/>
-          <w:bCs/>
-          <w:sz w:val="26"/>
-          <w:szCs w:val="26"/>
-        </w:rPr>
-        <w:t>SONG</w:t>
-      </w:r>
-      <w:r>
-        <w:rPr>
-          <w:rFonts w:ascii="Consolas" w:eastAsia="Consolas" w:hAnsi="Consolas" w:cs="Consolas"/>
-          <w:b/>
-          <w:bCs/>
-          <w:sz w:val="26"/>
-          <w:szCs w:val="26"/>
-        </w:rPr>
-        <w:t xml:space="preserve"> </w:t>
-      </w:r>
-      <w:r>
-        <w:rPr>
-          <w:rFonts w:ascii="Consolas" w:eastAsia="Consolas" w:hAnsi="Consolas" w:cs="Consolas"/>
-          <w:color w:val="000000" w:themeColor="text1"/>
-        </w:rPr>
-        <w:t xml:space="preserve">(title, description, </w:t>
-      </w:r>
-      <w:r>
-        <w:rPr>
-          <w:rFonts w:ascii="Consolas" w:eastAsia="Consolas" w:hAnsi="Consolas" w:cs="Consolas"/>
-          <w:color w:val="000000" w:themeColor="text1"/>
-        </w:rPr>
-        <w:t>genre_id</w:t>
-      </w:r>
-      <w:r>
-        <w:rPr>
-          <w:rFonts w:ascii="Consolas" w:eastAsia="Consolas" w:hAnsi="Consolas" w:cs="Consolas"/>
-          <w:color w:val="000000" w:themeColor="text1"/>
-        </w:rPr>
-        <w:t xml:space="preserve">, </w:t>
-      </w:r>
-      <w:r>
-        <w:rPr>
-          <w:rFonts w:ascii="Consolas" w:eastAsia="Consolas" w:hAnsi="Consolas" w:cs="Consolas"/>
-          <w:color w:val="000000" w:themeColor="text1"/>
-        </w:rPr>
-        <w:t>artist_id, release</w:t>
-      </w:r>
-      <w:r>
-        <w:rPr>
-          <w:rFonts w:ascii="Consolas" w:eastAsia="Consolas" w:hAnsi="Consolas" w:cs="Consolas"/>
-          <w:color w:val="000000" w:themeColor="text1"/>
-        </w:rPr>
-        <w:t>_date,</w:t>
-      </w:r>
-      <w:r>
-        <w:rPr>
-          <w:rFonts w:ascii="Consolas" w:eastAsia="Consolas" w:hAnsi="Consolas" w:cs="Consolas"/>
-          <w:color w:val="000000" w:themeColor="text1"/>
-        </w:rPr>
-        <w:t xml:space="preserve"> </w:t>
-      </w:r>
-      <w:r>
-        <w:rPr>
-          <w:rFonts w:ascii="Consolas" w:eastAsia="Consolas" w:hAnsi="Consolas" w:cs="Consolas"/>
-          <w:color w:val="000000" w:themeColor="text1"/>
-        </w:rPr>
-        <w:t>image_id)</w:t>
-      </w:r>
-    </w:p>
-    <w:p>
-      <w:pPr>
-        <w:rPr>
-          <w:rFonts w:ascii="Consolas" w:hAnsi="Consolas"/>
-          <w:sz w:val="26"/>
-          <w:szCs w:val="26"/>
-        </w:rPr>
-      </w:pPr>
-      <w:r>
-        <w:rPr>
-          <w:rFonts w:ascii="Consolas" w:hAnsi="Consolas"/>
-          <w:b/>
-          <w:sz w:val="26"/>
-          <w:szCs w:val="26"/>
-        </w:rPr>
-        <w:t>PLAYLIST</w:t>
-      </w:r>
-      <w:r>
-        <w:rPr>
-          <w:rFonts w:ascii="Consolas" w:hAnsi="Consolas"/>
-          <w:b/>
-          <w:sz w:val="26"/>
-          <w:szCs w:val="26"/>
-        </w:rPr>
-        <w:t xml:space="preserve"> </w:t>
-      </w:r>
-      <w:r>
-        <w:rPr>
-          <w:rFonts w:ascii="Consolas" w:hAnsi="Consolas"/>
-          <w:sz w:val="26"/>
-          <w:szCs w:val="26"/>
-        </w:rPr>
-        <w:t>(title, song_id, created_date)</w:t>
-      </w:r>
-    </w:p>
-    <w:p>
-      <w:r>
-        <w:rPr>
-          <w:rFonts w:ascii="Consolas" w:eastAsia="Consolas" w:hAnsi="Consolas" w:cs="Consolas"/>
-          <w:b/>
-          <w:bCs/>
-          <w:sz w:val="26"/>
-          <w:szCs w:val="26"/>
-        </w:rPr>
-        <w:lastRenderedPageBreak/>
-        <w:t>ARTIST</w:t>
-      </w:r>
-      <w:r>
-        <w:rPr>
-          <w:rFonts w:ascii="Consolas" w:eastAsia="Consolas" w:hAnsi="Consolas" w:cs="Consolas"/>
-          <w:b/>
-          <w:bCs/>
-          <w:sz w:val="26"/>
-          <w:szCs w:val="26"/>
-        </w:rPr>
-        <w:t xml:space="preserve"> </w:t>
-      </w:r>
-      <w:r>
-        <w:rPr>
-          <w:rFonts w:ascii="Consolas" w:eastAsia="Consolas" w:hAnsi="Consolas" w:cs="Consolas"/>
-          <w:color w:val="000000" w:themeColor="text1"/>
-        </w:rPr>
-        <w:t>(</w:t>
-      </w:r>
-      <w:r>
-        <w:rPr>
-          <w:rFonts w:ascii="Consolas" w:eastAsia="Consolas" w:hAnsi="Consolas" w:cs="Consolas"/>
-          <w:color w:val="000000" w:themeColor="text1"/>
-        </w:rPr>
-        <w:t>name</w:t>
-      </w:r>
-      <w:r>
-        <w:rPr>
-          <w:rFonts w:ascii="Consolas" w:eastAsia="Consolas" w:hAnsi="Consolas" w:cs="Consolas"/>
-          <w:color w:val="000000" w:themeColor="text1"/>
-        </w:rPr>
-        <w:t xml:space="preserve">, </w:t>
-      </w:r>
-      <w:r>
-        <w:rPr>
-          <w:rFonts w:ascii="Consolas" w:eastAsia="Consolas" w:hAnsi="Consolas" w:cs="Consolas"/>
-          <w:color w:val="000000" w:themeColor="text1"/>
-        </w:rPr>
-        <w:t>bio</w:t>
-      </w:r>
-      <w:r>
-        <w:rPr>
-          <w:rFonts w:ascii="Consolas" w:eastAsia="Consolas" w:hAnsi="Consolas" w:cs="Consolas"/>
-          <w:color w:val="000000" w:themeColor="text1"/>
-        </w:rPr>
-        <w:t>, contact_email, contact_phone, image_id)</w:t>
-      </w:r>
-    </w:p>
-    <w:p>
-      <w:r>
-        <w:rPr>
-          <w:rFonts w:ascii="Consolas" w:eastAsia="Consolas" w:hAnsi="Consolas" w:cs="Consolas"/>
-          <w:b/>
-          <w:bCs/>
-          <w:sz w:val="26"/>
-          <w:szCs w:val="26"/>
-        </w:rPr>
-        <w:t xml:space="preserve">GENRE </w:t>
-      </w:r>
-      <w:r>
-        <w:rPr>
-          <w:rFonts w:ascii="Consolas" w:eastAsia="Consolas" w:hAnsi="Consolas" w:cs="Consolas"/>
-          <w:color w:val="000000" w:themeColor="text1"/>
-        </w:rPr>
-        <w:t>(title, description)</w:t>
-      </w:r>
-    </w:p>
-    <w:p>
-      <w:r>
-        <w:rPr>
-          <w:rFonts w:ascii="Consolas" w:eastAsia="Consolas" w:hAnsi="Consolas" w:cs="Consolas"/>
-          <w:b/>
-          <w:bCs/>
-          <w:sz w:val="26"/>
-          <w:szCs w:val="26"/>
-        </w:rPr>
-        <w:t xml:space="preserve">IMAGE </w:t>
-      </w:r>
-      <w:r>
-        <w:rPr>
-          <w:rFonts w:ascii="Consolas" w:eastAsia="Consolas" w:hAnsi="Consolas" w:cs="Consolas"/>
-          <w:color w:val="000000" w:themeColor="text1"/>
-        </w:rPr>
-        <w:t>(id, filename)</w:t>
-      </w:r>
     </w:p>
     <w:p/>
     <w:p>
       <w:pPr>
+        <w:pStyle w:val="Heading2"/>
+      </w:pPr>
+      <w:bookmarkStart w:id="40" w:name="_Toc96009501"/>
+      <w:r>
         <w:rPr>
           <w:rFonts w:eastAsia="Calibri"/>
         </w:rPr>
-      </w:pPr>
-    </w:p>
-    <w:p>
-      <w:pPr>
-        <w:rPr>
-          <w:rFonts w:eastAsia="Calibri"/>
-        </w:rPr>
-      </w:pPr>
-    </w:p>
-    <w:p/>
-    <w:p>
-      <w:pPr>
-        <w:pStyle w:val="Heading2"/>
-      </w:pPr>
-      <w:bookmarkStart w:id="40" w:name="_Toc96009501"/>
-      <w:r>
-        <w:rPr>
-          <w:rFonts w:eastAsia="Calibri"/>
-        </w:rPr>
         <w:t>Business Rules</w:t>
       </w:r>
       <w:bookmarkEnd w:id="40"/>
-    </w:p>
-    <w:p>
-      <w:r>
-        <w:t>Substitute in here the business rules for your database</w:t>
-      </w:r>
     </w:p>
     <w:p>
       <w:r>
@@ -9970,6 +9584,7 @@
         <w:rPr>
           <w:rFonts w:eastAsia="Calibri"/>
         </w:rPr>
+        <w:lastRenderedPageBreak/>
         <w:t>Entity Relationship Diagram</w:t>
       </w:r>
       <w:bookmarkEnd w:id="41"/>
@@ -9985,7 +9600,6 @@
         <w:rPr>
           <w:noProof/>
         </w:rPr>
-        <w:lastRenderedPageBreak/>
         <w:drawing>
           <wp:inline distT="0" distB="0" distL="0" distR="0" wp14:anchorId="40A624CC" wp14:editId="7A38F101">
             <wp:extent cx="5731510" cy="3722234"/>
@@ -11214,26 +10828,6 @@
       </w:r>
       <w:bookmarkEnd w:id="46"/>
     </w:p>
-    <w:p>
-      <w:r>
-        <w:t>This section will describe</w:t>
-      </w:r>
-      <w:r>
-        <w:t xml:space="preserve"> the internal functionality of the web framework that </w:t>
-      </w:r>
-      <w:r>
-        <w:t xml:space="preserve">you have </w:t>
-      </w:r>
-      <w:r>
-        <w:t>chosen</w:t>
-      </w:r>
-      <w:r>
-        <w:t xml:space="preserve"> for the implementation. </w:t>
-      </w:r>
-      <w:r>
-        <w:t>Add further sections if required by the specification of your web application</w:t>
-      </w:r>
-    </w:p>
     <w:p/>
     <w:p>
       <w:r>
@@ -11288,31 +10882,6 @@
           <w:lang w:val="en-IE"/>
         </w:rPr>
       </w:pPr>
-      <w:r>
-        <w:rPr>
-          <w:lang w:val="en-IE"/>
-        </w:rPr>
-        <w:t xml:space="preserve">Explain the </w:t>
-      </w:r>
-      <w:r>
-        <w:rPr>
-          <w:lang w:val="en-IE"/>
-        </w:rPr>
-        <w:t>follows a model-view-controller design pattern</w:t>
-      </w:r>
-      <w:r>
-        <w:rPr>
-          <w:lang w:val="en-IE"/>
-        </w:rPr>
-        <w:t xml:space="preserve"> and how it is implemented in your web application. </w:t>
-      </w:r>
-    </w:p>
-    <w:p>
-      <w:pPr>
-        <w:rPr>
-          <w:lang w:val="en-IE"/>
-        </w:rPr>
-      </w:pPr>
     </w:p>
     <w:p>
       <w:pPr>
@@ -11472,19 +11041,6 @@
           <w:lang w:val="en-IE"/>
         </w:rPr>
       </w:pPr>
-      <w:r>
-        <w:rPr>
-          <w:lang w:val="en-IE"/>
-        </w:rPr>
-        <w:t>Explain how user authentication is implemented in the web application framework.</w:t>
-      </w:r>
-    </w:p>
-    <w:p>
-      <w:pPr>
-        <w:rPr>
-          <w:lang w:val="en-IE"/>
-        </w:rPr>
-      </w:pPr>
     </w:p>
     <w:p>
       <w:pPr>
@@ -11589,47 +11145,10 @@
           <w:szCs w:val="26"/>
           <w:lang w:val="en-IE"/>
         </w:rPr>
+        <w:lastRenderedPageBreak/>
         <w:t>Routing</w:t>
       </w:r>
       <w:bookmarkEnd w:id="49"/>
-    </w:p>
-    <w:p>
-      <w:pPr>
-        <w:rPr>
-          <w:lang w:val="en-IE"/>
-        </w:rPr>
-      </w:pPr>
-      <w:r>
-        <w:rPr>
-          <w:lang w:val="en-IE"/>
-        </w:rPr>
-        <w:t xml:space="preserve">Describe the </w:t>
-      </w:r>
-      <w:r>
-        <w:rPr>
-          <w:lang w:val="en-IE"/>
-        </w:rPr>
-        <w:t xml:space="preserve">routes </w:t>
-      </w:r>
-      <w:r>
-        <w:rPr>
-          <w:lang w:val="en-IE"/>
-        </w:rPr>
-        <w:t xml:space="preserve">that were defined </w:t>
-      </w:r>
-      <w:r>
-        <w:rPr>
-          <w:lang w:val="en-IE"/>
-        </w:rPr>
-        <w:t>in the web application</w:t>
-      </w:r>
-    </w:p>
-    <w:p>
-      <w:pPr>
-        <w:rPr>
-          <w:lang w:val="en-IE"/>
-        </w:rPr>
-      </w:pPr>
     </w:p>
     <w:p>
       <w:pPr>
@@ -11711,50 +11230,22 @@
         <w:rPr>
           <w:lang w:val="en-IE"/>
         </w:rPr>
-        <w:t>Describe the templating engine and how it was used to configure/ style the web application.</w:t>
-      </w:r>
-    </w:p>
-    <w:p>
-      <w:pPr>
+        <w:t>For Laravel in order to use the website its needed to be made in the name.blade.php file within the resources/view file.</w:t>
+      </w:r>
+      <w:r>
         <w:rPr>
           <w:lang w:val="en-IE"/>
         </w:rPr>
-      </w:pPr>
-    </w:p>
-    <w:p>
-      <w:pPr>
+        <w:t xml:space="preserve"> </w:t>
+      </w:r>
+      <w:r>
         <w:rPr>
           <w:lang w:val="en-IE"/>
         </w:rPr>
-      </w:pPr>
-      <w:r>
-        <w:rPr>
-          <w:lang w:val="en-IE"/>
-        </w:rPr>
-        <w:t>For Laravel in order to use the website its needed to be made in the name.blade.php file within the resources/view file.</w:t>
-      </w:r>
-      <w:r>
-        <w:rPr>
-          <w:lang w:val="en-IE"/>
-        </w:rPr>
-        <w:t xml:space="preserve"> </w:t>
-      </w:r>
-      <w:r>
-        <w:rPr>
-          <w:lang w:val="en-IE"/>
-        </w:rPr>
         <w:t>In the blade you can access a layout by using @extends however to make some changes in the body @sections is needed.</w:t>
       </w:r>
     </w:p>
     <w:p/>
-    <w:p>
-      <w:r>
-        <w:t xml:space="preserve">Add a sequence diagram in this section and other diagrams that illustrate the architecture </w:t>
-      </w:r>
-      <w:r>
-        <w:t>clearly.</w:t>
-      </w:r>
-    </w:p>
     <w:p>
       <w:r>
         <w:rPr>
@@ -11862,7 +11353,6 @@
         <w:rPr>
           <w:lang w:val="en-IE"/>
         </w:rPr>
-        <w:lastRenderedPageBreak/>
         <w:t>This chapter describes the testing that has been undertaken for the application. This chapter is presented in two sections:</w:t>
       </w:r>
     </w:p>
@@ -11936,7 +11426,14 @@
         <w:rPr>
           <w:lang w:val="en-IE"/>
         </w:rPr>
-        <w:t>Functional testing is a type of software testing whereby the system is tested against the functional requirements.  The app is tested by looking to see if the actual output for a given input corresponds with the expected output.  The tests should be based on the requirements for the app.  The results of functional testing can indicate if a piece of software is functional and working, but not if the software is easy to use.</w:t>
+        <w:t xml:space="preserve">Functional testing is a type of software testing whereby the system is tested against the functional requirements.  The app is tested by looking to see if the actual output for a given </w:t>
+      </w:r>
+      <w:r>
+        <w:rPr>
+          <w:lang w:val="en-IE"/>
+        </w:rPr>
+        <w:lastRenderedPageBreak/>
+        <w:t>input corresponds with the expected output.  The tests should be based on the requirements for the app.  The results of functional testing can indicate if a piece of software is functional and working, but not if the software is easy to use.</w:t>
       </w:r>
     </w:p>
     <w:p>
@@ -12204,7 +11701,6 @@
                 <w:sz w:val="22"/>
                 <w:lang w:val="en-IE"/>
               </w:rPr>
-              <w:lastRenderedPageBreak/>
               <w:t>Test No</w:t>
             </w:r>
           </w:p>
@@ -12551,6 +12047,7 @@
               <w:rPr>
                 <w:lang w:val="en-IE"/>
               </w:rPr>
+              <w:lastRenderedPageBreak/>
               <w:t>3</w:t>
             </w:r>
           </w:p>
@@ -13401,14 +12898,7 @@
               <w:rPr>
                 <w:lang w:val="en-IE"/>
               </w:rPr>
-              <w:t xml:space="preserve">Using the input tag I can have a value dictating the current time and </w:t>
-            </w:r>
-            <w:r>
-              <w:rPr>
-                <w:lang w:val="en-IE"/>
-              </w:rPr>
-              <w:lastRenderedPageBreak/>
-              <w:t>can be changed to a slider through css and js</w:t>
+              <w:t>Using the input tag I can have a value dictating the current time and can be changed to a slider through css and js</w:t>
             </w:r>
           </w:p>
         </w:tc>
@@ -13427,15 +12917,7 @@
               <w:rPr>
                 <w:lang w:val="en-IE"/>
               </w:rPr>
-              <w:lastRenderedPageBreak/>
-              <w:t xml:space="preserve">In Laravel the changing of the value wasn’t working due to a glitch between </w:t>
-            </w:r>
-            <w:r>
-              <w:rPr>
-                <w:lang w:val="en-IE"/>
-              </w:rPr>
-              <w:lastRenderedPageBreak/>
-              <w:t>blade.php and html when using the script.</w:t>
+              <w:t>In Laravel the changing of the value wasn’t working due to a glitch between blade.php and html when using the script.</w:t>
             </w:r>
           </w:p>
         </w:tc>
@@ -14218,12 +13700,6 @@
             <w:pPr>
               <w:spacing w:line="240" w:lineRule="auto"/>
             </w:pPr>
-            <w:r>
-              <w:rPr>
-                <w:lang w:val="en-IE"/>
-              </w:rPr>
-              <w:t xml:space="preserve">Can </w:t>
-            </w:r>
           </w:p>
         </w:tc>
         <w:tc>
@@ -14336,7 +13812,6 @@
           <w:szCs w:val="26"/>
           <w:lang w:val="en-IE"/>
         </w:rPr>
-        <w:lastRenderedPageBreak/>
         <w:t>User Testing</w:t>
       </w:r>
       <w:bookmarkEnd w:id="63"/>
@@ -14453,6 +13928,7 @@
           <w:szCs w:val="22"/>
           <w:lang w:val="en-IE"/>
         </w:rPr>
+        <w:lastRenderedPageBreak/>
         <w:t>User 2:</w:t>
       </w:r>
     </w:p>
@@ -14584,59 +14060,25 @@
     </w:p>
     <w:p/>
     <w:p>
-      <w:pPr>
-        <w:rPr>
-          <w:color w:val="7F7F7F" w:themeColor="text1" w:themeTint="80"/>
-        </w:rPr>
-      </w:pPr>
-      <w:r>
-        <w:rPr>
-          <w:color w:val="7F7F7F" w:themeColor="text1" w:themeTint="80"/>
-        </w:rPr>
-        <w:t xml:space="preserve">This chapter describes how the project was managed.  It shows the phases of the project, going from the project idea through the </w:t>
-      </w:r>
-      <w:bookmarkStart w:id="71" w:name="_Hlk34212316"/>
-      <w:r>
-        <w:rPr>
-          <w:color w:val="7F7F7F" w:themeColor="text1" w:themeTint="80"/>
-        </w:rPr>
-        <w:t xml:space="preserve">requirements gathering, the specification for the project, the design, implementation and testing </w:t>
-      </w:r>
-      <w:bookmarkEnd w:id="71"/>
-      <w:r>
-        <w:rPr>
-          <w:color w:val="7F7F7F" w:themeColor="text1" w:themeTint="80"/>
-        </w:rPr>
-        <w:t>phases for the project.  It also discusses GitHub as</w:t>
-      </w:r>
-      <w:r>
-        <w:rPr>
-          <w:color w:val="7F7F7F" w:themeColor="text1" w:themeTint="80"/>
-        </w:rPr>
-        <w:t xml:space="preserve"> a</w:t>
-      </w:r>
-      <w:r>
-        <w:rPr>
-          <w:color w:val="7F7F7F" w:themeColor="text1" w:themeTint="80"/>
-        </w:rPr>
-        <w:t xml:space="preserve"> tool which assist in project management.</w:t>
-      </w:r>
-    </w:p>
-    <w:p>
-      <w:pPr>
-        <w:rPr>
-          <w:color w:val="E7E6E6" w:themeColor="background2"/>
-        </w:rPr>
-      </w:pPr>
-    </w:p>
-    <w:p>
-      <w:pPr>
-        <w:rPr>
-          <w:color w:val="E7E6E6" w:themeColor="background2"/>
-        </w:rPr>
-      </w:pPr>
-    </w:p>
-    <w:p/>
+      <w:r>
+        <w:t>This chapter is being used to manage the project and helps to show and indicate the phases of the project from the Idea to the requirements</w:t>
+      </w:r>
+      <w:r>
+        <w:t xml:space="preserve"> that are going to be</w:t>
+      </w:r>
+      <w:r>
+        <w:t xml:space="preserve"> mention</w:t>
+      </w:r>
+      <w:r>
+        <w:t>ed</w:t>
+      </w:r>
+      <w:r>
+        <w:t xml:space="preserve"> bellow. I w</w:t>
+      </w:r>
+      <w:r>
+        <w:t>ill list out the requirements, the design and the implementations. I will also show the different testing done, implementations of the requirements and how GitHub is used in the project</w:t>
+      </w:r>
+    </w:p>
     <w:p/>
     <w:p>
       <w:pPr>
@@ -14644,13 +14086,13 @@
         <w:spacing w:line="259" w:lineRule="auto"/>
         <w:ind w:left="576"/>
       </w:pPr>
-      <w:bookmarkStart w:id="72" w:name="_Toc36624910"/>
-      <w:bookmarkStart w:id="73" w:name="_Toc96009523"/>
+      <w:bookmarkStart w:id="71" w:name="_Toc36624910"/>
+      <w:bookmarkStart w:id="72" w:name="_Toc96009523"/>
       <w:r>
         <w:t>Project Phases</w:t>
       </w:r>
+      <w:bookmarkEnd w:id="71"/>
       <w:bookmarkEnd w:id="72"/>
-      <w:bookmarkEnd w:id="73"/>
     </w:p>
     <w:p/>
     <w:p>
@@ -14659,13 +14101,13 @@
         <w:spacing w:after="160" w:line="259" w:lineRule="auto"/>
         <w:ind w:left="720"/>
       </w:pPr>
-      <w:bookmarkStart w:id="74" w:name="_Toc36624912"/>
-      <w:bookmarkStart w:id="75" w:name="_Toc96009524"/>
+      <w:bookmarkStart w:id="73" w:name="_Toc36624912"/>
+      <w:bookmarkStart w:id="74" w:name="_Toc96009524"/>
       <w:r>
         <w:t>Requirements</w:t>
       </w:r>
+      <w:bookmarkEnd w:id="73"/>
       <w:bookmarkEnd w:id="74"/>
-      <w:bookmarkEnd w:id="75"/>
       <w:r>
         <w:t xml:space="preserve"> </w:t>
       </w:r>
@@ -14790,13 +14232,25 @@
         <w:t>Playlist</w:t>
       </w:r>
       <w:r>
+        <w:rPr>
+          <w:b/>
+        </w:rPr>
+        <w:t xml:space="preserve"> and Song pages</w:t>
+      </w:r>
+      <w:r>
         <w:t xml:space="preserve"> can be done by using the database</w:t>
       </w:r>
       <w:r>
         <w:t>.</w:t>
       </w:r>
       <w:r>
-        <w:t xml:space="preserve"> The Users or Admin can add music to a specific playlist or creating a new Playlist.</w:t>
+        <w:t xml:space="preserve"> The Users or Admin can add music to a specific playlist </w:t>
+      </w:r>
+      <w:r>
+        <w:t>and the admin can upload music that can be viewed by the user</w:t>
+      </w:r>
+      <w:r>
+        <w:t>.</w:t>
       </w:r>
     </w:p>
     <w:p>
@@ -14814,10 +14268,10 @@
         <w:t>Uploading Music</w:t>
       </w:r>
       <w:r>
-        <w:t xml:space="preserve"> this can be done through the </w:t>
-      </w:r>
-      <w:r>
-        <w:t>html and API</w:t>
+        <w:t xml:space="preserve"> this can be done </w:t>
+      </w:r>
+      <w:r>
+        <w:t>by using the controllers of the playlist for both user and admin and in the song by the admin</w:t>
       </w:r>
       <w:r>
         <w:t>.</w:t>
@@ -14835,13 +14289,13 @@
         <w:spacing w:after="160" w:line="259" w:lineRule="auto"/>
         <w:ind w:left="720"/>
       </w:pPr>
-      <w:bookmarkStart w:id="76" w:name="_Toc36624913"/>
-      <w:bookmarkStart w:id="77" w:name="_Toc96009525"/>
+      <w:bookmarkStart w:id="75" w:name="_Toc36624913"/>
+      <w:bookmarkStart w:id="76" w:name="_Toc96009525"/>
       <w:r>
         <w:t>Design</w:t>
       </w:r>
+      <w:bookmarkEnd w:id="75"/>
       <w:bookmarkEnd w:id="76"/>
-      <w:bookmarkEnd w:id="77"/>
     </w:p>
     <w:p>
       <w:pPr>
@@ -14885,13 +14339,13 @@
         <w:spacing w:after="160" w:line="259" w:lineRule="auto"/>
         <w:ind w:left="720"/>
       </w:pPr>
-      <w:bookmarkStart w:id="78" w:name="_Toc36624914"/>
-      <w:bookmarkStart w:id="79" w:name="_Toc96009526"/>
+      <w:bookmarkStart w:id="77" w:name="_Toc36624914"/>
+      <w:bookmarkStart w:id="78" w:name="_Toc96009526"/>
       <w:r>
         <w:t>Implementation</w:t>
       </w:r>
+      <w:bookmarkEnd w:id="77"/>
       <w:bookmarkEnd w:id="78"/>
-      <w:bookmarkEnd w:id="79"/>
       <w:r>
         <w:t xml:space="preserve"> </w:t>
       </w:r>
@@ -14957,13 +14411,13 @@
         <w:spacing w:after="160" w:line="259" w:lineRule="auto"/>
         <w:ind w:left="720"/>
       </w:pPr>
-      <w:bookmarkStart w:id="80" w:name="_Toc36624915"/>
-      <w:bookmarkStart w:id="81" w:name="_Toc96009527"/>
+      <w:bookmarkStart w:id="79" w:name="_Toc36624915"/>
+      <w:bookmarkStart w:id="80" w:name="_Toc96009527"/>
       <w:r>
         <w:t>Testing</w:t>
       </w:r>
+      <w:bookmarkEnd w:id="79"/>
       <w:bookmarkEnd w:id="80"/>
-      <w:bookmarkEnd w:id="81"/>
     </w:p>
     <w:p>
       <w:pPr>
@@ -14980,8 +14434,21 @@
       <w:pPr>
         <w:pStyle w:val="NoSpacing"/>
       </w:pPr>
-      <w:r>
-        <w:t xml:space="preserve">Next on to the Music Player when importing the scripts and html to blade and in Laravel is easy due to blade can display html tags however this did take a toll on the scripts. The scripts used for the music player differed from the database dictionary and tables given in the report above, this is due to time constraints and bugs taking time to try and fix. The main bug I encounter is the slider for the </w:t>
+    </w:p>
+    <w:p>
+      <w:pPr>
+        <w:pStyle w:val="NoSpacing"/>
+      </w:pPr>
+      <w:r>
+        <w:t>Next on to the Music Player when importing the scripts and html to blade and in Laravel is easy due to blade can display html tags however this did take a toll on the scripts. The scripts used for the music player differed from the database dictionary and tables given in the report above, this is due to time constraints and bugs taking time to try and fix.</w:t>
+      </w:r>
+    </w:p>
+    <w:p>
+      <w:pPr>
+        <w:pStyle w:val="NoSpacing"/>
+      </w:pPr>
+      <w:r>
+        <w:t xml:space="preserve">The main bug I encounter is the slider for the </w:t>
       </w:r>
       <w:r>
         <w:t>music player both on the small and big player.</w:t>
@@ -14994,13 +14461,27 @@
       <w:r>
         <w:t>During separate testing the sliders were working as intended however, when placed in Laravel and with minor changes mainly on the pathing of images and music, the calculations for the sliders don’t change when tried.</w:t>
       </w:r>
+      <w:r>
+        <w:t xml:space="preserve"> Another is during the duration of making the project the scripts have entirely broke and isn’t working as intended and have to be removed.</w:t>
+      </w:r>
     </w:p>
     <w:p>
       <w:pPr>
         <w:pStyle w:val="NoSpacing"/>
       </w:pPr>
-      <w:r>
-        <w:t>On testing the CRUD system, it is working however it hasn’t been tested on the new music player. Few pages like shop, history and profile will be removed this is due in part of the time constraint. However they will be kept on the project to show the idea for the project.</w:t>
+    </w:p>
+    <w:p>
+      <w:pPr>
+        <w:pStyle w:val="NoSpacing"/>
+      </w:pPr>
+      <w:r>
+        <w:t xml:space="preserve">On testing the CRUD system, it is working however it hasn’t been tested on the new music player. Few pages like shop, history and profile will be removed this is due in part of the time constraint. </w:t>
+      </w:r>
+      <w:r>
+        <w:t>However,</w:t>
+      </w:r>
+      <w:r>
+        <w:t xml:space="preserve"> they will be kept on the project to show the idea for the project.</w:t>
       </w:r>
     </w:p>
     <w:p/>
@@ -15010,13 +14491,13 @@
         <w:spacing w:line="259" w:lineRule="auto"/>
         <w:ind w:left="576"/>
       </w:pPr>
-      <w:bookmarkStart w:id="82" w:name="_Toc36624921"/>
-      <w:bookmarkStart w:id="83" w:name="_Toc96009528"/>
+      <w:bookmarkStart w:id="81" w:name="_Toc36624921"/>
+      <w:bookmarkStart w:id="82" w:name="_Toc96009528"/>
       <w:r>
         <w:t>SCRUM Methodology</w:t>
       </w:r>
+      <w:bookmarkEnd w:id="81"/>
       <w:bookmarkEnd w:id="82"/>
-      <w:bookmarkEnd w:id="83"/>
       <w:r>
         <w:t xml:space="preserve"> (OPTIONAL)</w:t>
       </w:r>
@@ -15035,13 +14516,13 @@
         <w:spacing w:line="259" w:lineRule="auto"/>
         <w:ind w:left="576"/>
       </w:pPr>
-      <w:bookmarkStart w:id="84" w:name="_Toc36624922"/>
-      <w:bookmarkStart w:id="85" w:name="_Toc96009529"/>
+      <w:bookmarkStart w:id="83" w:name="_Toc36624922"/>
+      <w:bookmarkStart w:id="84" w:name="_Toc96009529"/>
       <w:r>
         <w:t>Project Management Tools</w:t>
       </w:r>
+      <w:bookmarkEnd w:id="83"/>
       <w:bookmarkEnd w:id="84"/>
-      <w:bookmarkEnd w:id="85"/>
     </w:p>
     <w:p/>
     <w:p>
@@ -15050,11 +14531,11 @@
         <w:spacing w:after="160" w:line="259" w:lineRule="auto"/>
         <w:ind w:left="720"/>
       </w:pPr>
-      <w:bookmarkStart w:id="86" w:name="_Toc96009530"/>
+      <w:bookmarkStart w:id="85" w:name="_Toc96009530"/>
       <w:r>
         <w:t>Github Project</w:t>
       </w:r>
-      <w:bookmarkEnd w:id="86"/>
+      <w:bookmarkEnd w:id="85"/>
     </w:p>
     <w:p>
       <w:r>
@@ -15097,13 +14578,14 @@
         <w:rPr>
           <w:b/>
         </w:rPr>
-        <w:t xml:space="preserve">Include </w:t>
+        <w:lastRenderedPageBreak/>
+        <w:t>S</w:t>
       </w:r>
       <w:r>
         <w:rPr>
           <w:b/>
         </w:rPr>
-        <w:t>screen shots</w:t>
+        <w:t>creen shots</w:t>
       </w:r>
       <w:r>
         <w:rPr>
@@ -15121,8 +14603,8 @@
       <w:r>
         <w:rPr>
           <w:b/>
-        </w:rPr>
-        <w:lastRenderedPageBreak/>
+          <w:noProof/>
+        </w:rPr>
         <w:drawing>
           <wp:inline distT="0" distB="0" distL="0" distR="0" wp14:anchorId="2210CA3E" wp14:editId="2634F922">
             <wp:extent cx="5731510" cy="2725420"/>
@@ -15218,13 +14700,13 @@
         <w:spacing w:after="160" w:line="259" w:lineRule="auto"/>
         <w:ind w:left="720"/>
       </w:pPr>
-      <w:bookmarkStart w:id="87" w:name="_Toc36624924"/>
-      <w:bookmarkStart w:id="88" w:name="_Toc96009531"/>
+      <w:bookmarkStart w:id="86" w:name="_Toc36624924"/>
+      <w:bookmarkStart w:id="87" w:name="_Toc96009531"/>
       <w:r>
         <w:t>GitHub</w:t>
       </w:r>
+      <w:bookmarkEnd w:id="86"/>
       <w:bookmarkEnd w:id="87"/>
-      <w:bookmarkEnd w:id="88"/>
     </w:p>
     <w:p>
       <w:pPr>
@@ -15289,7 +14771,13 @@
         <w:t xml:space="preserve">This can increase the speed </w:t>
       </w:r>
       <w:r>
-        <w:t>of making the project and can be used by others to change and add their work from anywhere and can help when people are in a different locations.</w:t>
+        <w:t xml:space="preserve">of making the project and can be used by others to change and add their work from anywhere and can help when people are in a </w:t>
+      </w:r>
+      <w:r>
+        <w:t>different location</w:t>
+      </w:r>
+      <w:r>
+        <w:t>.</w:t>
       </w:r>
     </w:p>
     <w:p/>
@@ -15305,37 +14793,119 @@
       <w:pPr>
         <w:pStyle w:val="Heading1"/>
       </w:pPr>
-      <w:bookmarkStart w:id="89" w:name="_Toc36624926"/>
-      <w:bookmarkStart w:id="90" w:name="_Toc96009532"/>
+      <w:bookmarkStart w:id="88" w:name="_Toc36624926"/>
+      <w:bookmarkStart w:id="89" w:name="_Toc96009532"/>
       <w:r>
         <w:lastRenderedPageBreak/>
         <w:t>Reflection</w:t>
       </w:r>
+      <w:bookmarkEnd w:id="88"/>
       <w:bookmarkEnd w:id="89"/>
+    </w:p>
+    <w:p/>
+    <w:p>
+      <w:pPr>
+        <w:pStyle w:val="Heading2"/>
+      </w:pPr>
+      <w:bookmarkStart w:id="90" w:name="_Toc36624927"/>
+      <w:bookmarkStart w:id="91" w:name="_Toc96009533"/>
+      <w:r>
+        <w:t>Your views on the project</w:t>
+      </w:r>
       <w:bookmarkEnd w:id="90"/>
+      <w:bookmarkEnd w:id="91"/>
+      <w:r>
+        <w:t xml:space="preserve"> </w:t>
+      </w:r>
+    </w:p>
+    <w:p>
+      <w:r>
+        <w:t xml:space="preserve">In my honest the project is needing more time to polish and fix. Many problems popped up during the testing and is still needing to be fixed however this is mainly due to my ambitious characteristic. In spite of these the project was enjoyable to make </w:t>
+      </w:r>
+      <w:r>
+        <w:t>from start to the current stage of the project.</w:t>
+      </w:r>
     </w:p>
     <w:p/>
     <w:p>
       <w:pPr>
         <w:pStyle w:val="Heading2"/>
       </w:pPr>
-      <w:bookmarkStart w:id="91" w:name="_Toc36624927"/>
-      <w:bookmarkStart w:id="92" w:name="_Toc96009533"/>
-      <w:r>
-        <w:t>Your views on the project</w:t>
-      </w:r>
-      <w:bookmarkEnd w:id="91"/>
+      <w:bookmarkStart w:id="92" w:name="_Toc96009534"/>
+      <w:r>
+        <w:t>How could the project could be developed further?</w:t>
+      </w:r>
       <w:bookmarkEnd w:id="92"/>
+    </w:p>
+    <w:p>
+      <w:r>
+        <w:t>The project could develop more by adding more</w:t>
+      </w:r>
+      <w:r>
+        <w:t xml:space="preserve"> time to the pages and the music players.</w:t>
+      </w:r>
+    </w:p>
+    <w:p>
+      <w:r>
+        <w:t xml:space="preserve">Another way to develop the project further is to study veu. This is mainly because of the glitch or bug experience when using </w:t>
+      </w:r>
+      <w:r>
+        <w:t>is</w:t>
+      </w:r>
+      <w:r>
+        <w:t xml:space="preserve"> files in Laravel.</w:t>
+      </w:r>
+    </w:p>
+    <w:p/>
+    <w:p>
+      <w:pPr>
+        <w:pStyle w:val="Heading2"/>
+      </w:pPr>
+      <w:bookmarkStart w:id="93" w:name="_Toc96009535"/>
+      <w:r>
+        <w:t>Assessment of your learning.</w:t>
+      </w:r>
+      <w:bookmarkEnd w:id="93"/>
+    </w:p>
+    <w:p>
+      <w:r>
+        <w:t>I’m</w:t>
+      </w:r>
+      <w:r>
+        <w:t xml:space="preserve"> slow to commit and keep up with </w:t>
+      </w:r>
+      <w:r>
+        <w:t>GitHub</w:t>
+      </w:r>
+      <w:r>
+        <w:t xml:space="preserve"> projects this is due to having tons of</w:t>
+      </w:r>
+      <w:r>
+        <w:t xml:space="preserve"> other projects and </w:t>
+      </w:r>
+      <w:r>
+        <w:t xml:space="preserve">problems with the </w:t>
+      </w:r>
+      <w:r>
+        <w:t>JavaScript</w:t>
+      </w:r>
+      <w:r>
+        <w:t xml:space="preserve"> and the controllers in the Laravel. </w:t>
+      </w:r>
+      <w:r>
+        <w:t>However,</w:t>
+      </w:r>
       <w:r>
         <w:t xml:space="preserve"> </w:t>
       </w:r>
-    </w:p>
-    <w:p>
-      <w:r>
-        <w:t xml:space="preserve">In my honest the project is needing more time to polish and fix. Many problems popped up during the testing and is still needing to be fixed however this is mainly due to my ambitious characteristic. In spite of these the project was enjoyable to make </w:t>
-      </w:r>
-      <w:r>
-        <w:t>from start to the current stage of the project.</w:t>
+      <w:r>
+        <w:t>I learnt how to make a Laravel</w:t>
+      </w:r>
+      <w:r>
+        <w:t xml:space="preserve"> quickly and found a way to design and a</w:t>
+      </w:r>
+      <w:r>
+        <w:t xml:space="preserve"> blade.</w:t>
       </w:r>
     </w:p>
     <w:p/>
@@ -15343,114 +14913,34 @@
       <w:pPr>
         <w:pStyle w:val="Heading2"/>
       </w:pPr>
-      <w:bookmarkStart w:id="93" w:name="_Toc96009534"/>
-      <w:r>
-        <w:t>How could the project could be developed further?</w:t>
-      </w:r>
-      <w:bookmarkEnd w:id="93"/>
-    </w:p>
-    <w:p>
-      <w:r>
-        <w:t>The project could develop more by adding more</w:t>
-      </w:r>
-      <w:r>
-        <w:t xml:space="preserve"> time to the pages and the music players.</w:t>
-      </w:r>
-    </w:p>
-    <w:p>
-      <w:r>
-        <w:t>Another way to develop the project further is to study veu. This is mainly because of the glitch or bug experience when using js files in Laravel.</w:t>
-      </w:r>
-    </w:p>
+      <w:bookmarkStart w:id="94" w:name="_Toc36624928"/>
+      <w:bookmarkStart w:id="95" w:name="_Toc96009536"/>
+      <w:r>
+        <w:t>Completing a large software development project</w:t>
+      </w:r>
+      <w:bookmarkEnd w:id="94"/>
+      <w:bookmarkEnd w:id="95"/>
+      <w:r>
+        <w:t xml:space="preserve"> </w:t>
+      </w:r>
+    </w:p>
+    <w:p>
+      <w:r>
+        <w:t>I learnt that projects like this takes more people in order to make a proper project and I mainly learned more about using controllers and views.</w:t>
+      </w:r>
+    </w:p>
+    <w:p/>
     <w:p>
       <w:pPr>
         <w:pStyle w:val="Heading2"/>
       </w:pPr>
-      <w:bookmarkStart w:id="94" w:name="_Toc96009535"/>
-      <w:r>
-        <w:t>Assessment of your learning.</w:t>
-      </w:r>
-      <w:bookmarkEnd w:id="94"/>
-    </w:p>
-    <w:p>
-      <w:r>
-        <w:t>I’m</w:t>
-      </w:r>
-      <w:r>
-        <w:t xml:space="preserve"> slow to commit and keep up with </w:t>
-      </w:r>
-      <w:r>
-        <w:t>GitHub</w:t>
-      </w:r>
-      <w:r>
-        <w:t xml:space="preserve"> projects this is due to having tons of</w:t>
-      </w:r>
-      <w:r>
-        <w:t xml:space="preserve"> other projects and </w:t>
-      </w:r>
-      <w:r>
-        <w:t xml:space="preserve">problems with the </w:t>
-      </w:r>
-      <w:r>
-        <w:t>JavaScript</w:t>
-      </w:r>
-      <w:r>
-        <w:t xml:space="preserve"> and the controllers in the Laravel. </w:t>
-      </w:r>
-      <w:r>
-        <w:t>However,</w:t>
-      </w:r>
+      <w:bookmarkStart w:id="96" w:name="_Toc96009537"/>
+      <w:r>
+        <w:t>Technical skills</w:t>
+      </w:r>
+      <w:bookmarkEnd w:id="96"/>
       <w:r>
         <w:t xml:space="preserve"> </w:t>
-      </w:r>
-      <w:r>
-        <w:t>I learnt how to make a Laravel</w:t>
-      </w:r>
-      <w:r>
-        <w:t xml:space="preserve"> quickly and found a way to design and a</w:t>
-      </w:r>
-      <w:r>
-        <w:t xml:space="preserve"> blade.</w:t>
-      </w:r>
-    </w:p>
-    <w:p/>
-    <w:p>
-      <w:pPr>
-        <w:pStyle w:val="Heading2"/>
-      </w:pPr>
-      <w:bookmarkStart w:id="95" w:name="_Toc36624928"/>
-      <w:bookmarkStart w:id="96" w:name="_Toc96009536"/>
-      <w:r>
-        <w:t>Completing a large software development project</w:t>
-      </w:r>
-      <w:bookmarkEnd w:id="95"/>
-      <w:bookmarkEnd w:id="96"/>
-      <w:r>
-        <w:t xml:space="preserve"> </w:t>
-      </w:r>
-    </w:p>
-    <w:p>
-      <w:r>
-        <w:t>I learnt that projects like this takes more people in order to make a proper project and I mainly learned more about using controllers and views.</w:t>
-      </w:r>
-    </w:p>
-    <w:p/>
-    <w:p>
-      <w:pPr>
-        <w:pStyle w:val="Heading2"/>
-      </w:pPr>
-      <w:bookmarkStart w:id="97" w:name="_Toc96009537"/>
-      <w:r>
-        <w:t>Technical skills</w:t>
-      </w:r>
-      <w:bookmarkEnd w:id="97"/>
-      <w:r>
-        <w:t xml:space="preserve"> </w:t>
-      </w:r>
-    </w:p>
-    <w:p>
-      <w:r>
-        <w:t>Describe what you have learnt from the project, from a technical skills viewpoint.</w:t>
       </w:r>
     </w:p>
     <w:p>
@@ -15473,46 +14963,40 @@
       <w:pPr>
         <w:pStyle w:val="Heading2"/>
       </w:pPr>
-      <w:bookmarkStart w:id="98" w:name="_Toc96009538"/>
+      <w:bookmarkStart w:id="97" w:name="_Toc96009538"/>
       <w:r>
         <w:lastRenderedPageBreak/>
         <w:t>Further competencies and skills</w:t>
       </w:r>
+      <w:bookmarkEnd w:id="97"/>
+      <w:r>
+        <w:t xml:space="preserve">  </w:t>
+      </w:r>
+    </w:p>
+    <w:p>
+      <w:r>
+        <w:t xml:space="preserve">I need to space out the time needed for the project. This is due to other CAs given by other classes and the project either taking or losing too much time to make or fix. </w:t>
+      </w:r>
+    </w:p>
+    <w:p/>
+    <w:p>
+      <w:pPr>
+        <w:spacing w:after="160" w:line="259" w:lineRule="auto"/>
+      </w:pPr>
+      <w:r>
+        <w:br w:type="page"/>
+      </w:r>
+    </w:p>
+    <w:p/>
+    <w:p>
+      <w:pPr>
+        <w:pStyle w:val="Heading1"/>
+      </w:pPr>
+      <w:bookmarkStart w:id="98" w:name="_Toc96009539"/>
+      <w:r>
+        <w:t>References</w:t>
+      </w:r>
       <w:bookmarkEnd w:id="98"/>
-      <w:r>
-        <w:t xml:space="preserve">  </w:t>
-      </w:r>
-    </w:p>
-    <w:p>
-      <w:r>
-        <w:t>Describe any extra</w:t>
-      </w:r>
-      <w:r>
-        <w:t xml:space="preserve"> competencies and skills</w:t>
-      </w:r>
-      <w:r>
-        <w:t xml:space="preserve"> that would help you with your development in the work place.</w:t>
-      </w:r>
-    </w:p>
-    <w:p/>
-    <w:p>
-      <w:pPr>
-        <w:spacing w:after="160" w:line="259" w:lineRule="auto"/>
-      </w:pPr>
-      <w:r>
-        <w:br w:type="page"/>
-      </w:r>
-    </w:p>
-    <w:p/>
-    <w:p>
-      <w:pPr>
-        <w:pStyle w:val="Heading1"/>
-      </w:pPr>
-      <w:bookmarkStart w:id="99" w:name="_Toc96009539"/>
-      <w:r>
-        <w:t>References</w:t>
-      </w:r>
-      <w:bookmarkEnd w:id="99"/>
     </w:p>
     <w:p>
       <w:hyperlink r:id="rId21" w:anchor=":~:text=IFPI%20found%20that%2038%20percent,taking%20advantage%20of%20audio%20streaming." w:history="1">
@@ -15535,12 +15019,29 @@
       </w:hyperlink>
     </w:p>
     <w:p>
+      <w:pPr>
+        <w:rPr>
+          <w:rStyle w:val="Hyperlink"/>
+        </w:rPr>
+      </w:pPr>
       <w:hyperlink r:id="rId23" w:history="1">
         <w:r>
           <w:rPr>
             <w:rStyle w:val="Hyperlink"/>
           </w:rPr>
-          <w:t>Miro</w:t>
+          <w:t>Mi</w:t>
+        </w:r>
+        <w:r>
+          <w:rPr>
+            <w:rStyle w:val="Hyperlink"/>
+          </w:rPr>
+          <w:t>r</w:t>
+        </w:r>
+        <w:r>
+          <w:rPr>
+            <w:rStyle w:val="Hyperlink"/>
+          </w:rPr>
+          <w:t>o</w:t>
         </w:r>
       </w:hyperlink>
     </w:p>
@@ -15550,7 +15051,7 @@
           <w:rPr>
             <w:rStyle w:val="Hyperlink"/>
           </w:rPr>
-          <w:t>Spotify</w:t>
+          <w:t>GitHub</w:t>
         </w:r>
       </w:hyperlink>
     </w:p>
@@ -15560,7 +15061,7 @@
           <w:rPr>
             <w:rStyle w:val="Hyperlink"/>
           </w:rPr>
-          <w:t>Tidal</w:t>
+          <w:t>Spotify</w:t>
         </w:r>
       </w:hyperlink>
     </w:p>
@@ -15575,9 +15076,14 @@
           <w:docGrid w:linePitch="360"/>
         </w:sectPr>
       </w:pPr>
-      <w:r>
-        <w:br w:type="page"/>
-      </w:r>
+      <w:hyperlink r:id="rId27" w:history="1">
+        <w:r>
+          <w:rPr>
+            <w:rStyle w:val="Hyperlink"/>
+          </w:rPr>
+          <w:t>Tidal</w:t>
+        </w:r>
+      </w:hyperlink>
     </w:p>
     <w:p/>
     <w:sectPr>
@@ -20826,6 +20332,18 @@
       <w:lang w:val="en-US"/>
     </w:rPr>
   </w:style>
+  <w:style w:type="character" w:styleId="FollowedHyperlink">
+    <w:name w:val="FollowedHyperlink"/>
+    <w:basedOn w:val="DefaultParagraphFont"/>
+    <w:uiPriority w:val="99"/>
+    <w:semiHidden/>
+    <w:unhideWhenUsed/>
+    <w:rsid w:val="00B21EE9"/>
+    <w:rPr>
+      <w:color w:val="954F72" w:themeColor="followedHyperlink"/>
+      <w:u w:val="single"/>
+    </w:rPr>
+  </w:style>
 </w:styles>
 </file>
 
@@ -21100,12 +20618,6 @@
 </file>
 
 <file path=customXml/item2.xml><?xml version="1.0" encoding="utf-8"?>
-<p:properties xmlns:p="http://schemas.microsoft.com/office/2006/metadata/properties" xmlns:xsi="http://www.w3.org/2001/XMLSchema-instance" xmlns:pc="http://schemas.microsoft.com/office/infopath/2007/PartnerControls">
-  <documentManagement/>
-</p:properties>
-</file>
-
-<file path=customXml/item3.xml><?xml version="1.0" encoding="utf-8"?>
 <ct:contentTypeSchema xmlns:ct="http://schemas.microsoft.com/office/2006/metadata/contentType" xmlns:ma="http://schemas.microsoft.com/office/2006/metadata/properties/metaAttributes" ct:_="" ma:_="" ma:contentTypeName="Document" ma:contentTypeID="0x0101009DD9A7A92E247C46BBFB0ECFFECF0422" ma:contentTypeVersion="2" ma:contentTypeDescription="Create a new document." ma:contentTypeScope="" ma:versionID="d43cfecf2615346524c79078232ae975">
   <xsd:schema xmlns:xsd="http://www.w3.org/2001/XMLSchema" xmlns:xs="http://www.w3.org/2001/XMLSchema" xmlns:p="http://schemas.microsoft.com/office/2006/metadata/properties" xmlns:ns2="aad6f7cb-27ea-400e-9bc9-f6e80110ed1e" targetNamespace="http://schemas.microsoft.com/office/2006/metadata/properties" ma:root="true" ma:fieldsID="7b3566a50b98dca94395d24885ed6f29" ns2:_="">
     <xsd:import namespace="aad6f7cb-27ea-400e-9bc9-f6e80110ed1e"/>
@@ -21237,6 +20749,12 @@
 </ct:contentTypeSchema>
 </file>
 
+<file path=customXml/item3.xml><?xml version="1.0" encoding="utf-8"?>
+<p:properties xmlns:p="http://schemas.microsoft.com/office/2006/metadata/properties" xmlns:xsi="http://www.w3.org/2001/XMLSchema-instance" xmlns:pc="http://schemas.microsoft.com/office/infopath/2007/PartnerControls">
+  <documentManagement/>
+</p:properties>
+</file>
+
 <file path=customXml/item4.xml><?xml version="1.0" encoding="utf-8"?>
 <b:Sources xmlns:b="http://schemas.openxmlformats.org/officeDocument/2006/bibliography" xmlns="http://schemas.openxmlformats.org/officeDocument/2006/bibliography" SelectedStyle="\APASixthEditionOfficeOnline.xsl" StyleName="APA" Version="6"/>
 </file>
@@ -21250,15 +20768,6 @@
 </file>
 
 <file path=customXml/itemProps2.xml><?xml version="1.0" encoding="utf-8"?>
-<ds:datastoreItem xmlns:ds="http://schemas.openxmlformats.org/officeDocument/2006/customXml" ds:itemID="{9600F9D6-DACC-419E-94CB-B2C0BCD0AEFC}">
-  <ds:schemaRefs>
-    <ds:schemaRef ds:uri="http://schemas.microsoft.com/office/2006/metadata/properties"/>
-    <ds:schemaRef ds:uri="http://schemas.microsoft.com/office/infopath/2007/PartnerControls"/>
-  </ds:schemaRefs>
-</ds:datastoreItem>
-</file>
-
-<file path=customXml/itemProps3.xml><?xml version="1.0" encoding="utf-8"?>
 <ds:datastoreItem xmlns:ds="http://schemas.openxmlformats.org/officeDocument/2006/customXml" ds:itemID="{C3EE8D13-8E90-418F-9918-96A4CB871159}">
   <ds:schemaRefs>
     <ds:schemaRef ds:uri="http://schemas.microsoft.com/office/2006/metadata/contentType"/>
@@ -21276,8 +20785,17 @@
 </ds:datastoreItem>
 </file>
 
+<file path=customXml/itemProps3.xml><?xml version="1.0" encoding="utf-8"?>
+<ds:datastoreItem xmlns:ds="http://schemas.openxmlformats.org/officeDocument/2006/customXml" ds:itemID="{9600F9D6-DACC-419E-94CB-B2C0BCD0AEFC}">
+  <ds:schemaRefs>
+    <ds:schemaRef ds:uri="http://schemas.microsoft.com/office/2006/metadata/properties"/>
+    <ds:schemaRef ds:uri="http://schemas.microsoft.com/office/infopath/2007/PartnerControls"/>
+  </ds:schemaRefs>
+</ds:datastoreItem>
+</file>
+
 <file path=customXml/itemProps4.xml><?xml version="1.0" encoding="utf-8"?>
-<ds:datastoreItem xmlns:ds="http://schemas.openxmlformats.org/officeDocument/2006/customXml" ds:itemID="{04E613DB-1202-47F1-AB9F-D3C103F14C24}">
+<ds:datastoreItem xmlns:ds="http://schemas.openxmlformats.org/officeDocument/2006/customXml" ds:itemID="{491EC3BE-E682-4756-B30D-EE32F60E5125}">
   <ds:schemaRefs>
     <ds:schemaRef ds:uri="http://schemas.openxmlformats.org/officeDocument/2006/bibliography"/>
   </ds:schemaRefs>

</xml_diff>